<commit_message>
Mudanças - Documento Req, Casos de Uso
</commit_message>
<xml_diff>
--- a/Casos de Uso - Alto Nível.docx
+++ b/Casos de Uso - Alto Nível.docx
@@ -293,7 +293,7 @@
           <w:szCs w:val="24"/>
           <w:rtl w:val="0"/>
         </w:rPr>
-        <w:t xml:space="preserve">Descrição: O usuário preenche o formulário de registro com informações como nome, e-mail e senha. O sistema verifica os dados e cria uma nova conta de usuário.</w:t>
+        <w:t xml:space="preserve">Descrição: O usuário preenche o formulário de registro com informações como email, nome de usuário e senha. O sistema verifica os dados e cria uma nova conta de usuário. Após criação da conta o usuário é direcionado para área do login.</w:t>
       </w:r>
     </w:p>
     <w:p>
@@ -435,7 +435,7 @@
           <w:szCs w:val="24"/>
           <w:rtl w:val="0"/>
         </w:rPr>
-        <w:t xml:space="preserve">Descrição: O usuário insere seu nome de usuário e senha nos campos de login. O sistema verifica as credenciais e concede acesso à conta do usuário.</w:t>
+        <w:t xml:space="preserve">Descrição: O usuário insere seu nome de usuário e senha ou email e senha nos campos de login. O sistema verifica as credenciais e concede acesso à conta do usuário. Após login o usuário é direcionado para tela principal.</w:t>
       </w:r>
       <w:r>
         <w:rPr>
@@ -578,7 +578,7 @@
           <w:szCs w:val="24"/>
           <w:rtl w:val="0"/>
         </w:rPr>
-        <w:t xml:space="preserve">Descrição: O usuário escolhe a opção de sair da sua conta do aplicativo, a conta é desconectada e o usuário redirecionado para a página principal. </w:t>
+        <w:t xml:space="preserve">Descrição: O usuário escolhe a opção de sair da sua conta do sistema, a conta é desconectada e o usuário redirecionado para a página principal. </w:t>
       </w:r>
       <w:r>
         <w:pict>
@@ -721,7 +721,7 @@
           <w:szCs w:val="24"/>
           <w:rtl w:val="0"/>
         </w:rPr>
-        <w:t xml:space="preserve">Descrição: O usuário utiliza a barra de pesquisa para inserir palavras-chave. O sistema retorna uma lista de resultados correspondentes.</w:t>
+        <w:t xml:space="preserve">Descrição: Quando o usuário estiver fazendo uma pesquisa ele insere algumas palavras chaves como: nome do livro, gênero do livro ou autor. O sistema processa essas informações e retorna uma lista de resultados que correspondem a esses critérios de busca.</w:t>
       </w:r>
       <w:r>
         <w:pict>
@@ -857,7 +857,7 @@
           <w:szCs w:val="24"/>
           <w:rtl w:val="0"/>
         </w:rPr>
-        <w:t xml:space="preserve">Descrição: O usuário clica em um livro na lista de resultados de busca ou na página que mostra os livros em alta. O sistema abre uma nova página e exibe informações detalhadas sobre o livro, como autor, sinopse e avaliações.</w:t>
+        <w:t xml:space="preserve">Descrição: O usuário escolhe um livro que deseja visualizar mais informações, e o sistema exibe os detalhes completos do livro.</w:t>
       </w:r>
     </w:p>
     <w:p>
@@ -899,7 +899,7 @@
           <w:szCs w:val="24"/>
           <w:rtl w:val="0"/>
         </w:rPr>
-        <w:t xml:space="preserve">Caso de Uso: Interação com Livro</w:t>
+        <w:t xml:space="preserve">Caso de Uso: Adicionar Comentário</w:t>
       </w:r>
       <w:r>
         <w:rPr>
@@ -988,36 +988,155 @@
           <w:szCs w:val="24"/>
           <w:rtl w:val="0"/>
         </w:rPr>
-        <w:t xml:space="preserve">Descrição: O usuário acessa a página do livro e tem as seguintes opções de interação: comentar sobre o livro, avaliar o livro, favoritar o livro e denunciar o livro.</w:t>
-      </w:r>
-      <w:r>
-        <w:pict>
-          <v:rect style="width:0.0pt;height:1.5pt" o:hr="t" o:hrstd="t" o:hralign="center" fillcolor="#A0A0A0" stroked="f"/>
-        </w:pict>
-      </w:r>
-      <w:r>
-        <w:rPr>
-          <w:rtl w:val="0"/>
-        </w:rPr>
-      </w:r>
-    </w:p>
-    <w:p>
-      <w:pPr>
-        <w:rPr/>
-      </w:pPr>
-      <w:r>
-        <w:rPr>
-          <w:rtl w:val="0"/>
-        </w:rPr>
-      </w:r>
-    </w:p>
-    <w:p>
-      <w:pPr>
+        <w:t xml:space="preserve">Descrição: O usuário procura o livro e seleciona a opção de adicionar um comentário, após escrever o comentário ele efetua a publicação do mesmo.</w:t>
+      </w:r>
+      <w:r>
+        <w:pict>
+          <v:rect style="width:0.0pt;height:1.5pt" o:hr="t" o:hrstd="t" o:hralign="center" fillcolor="#A0A0A0" stroked="f"/>
+        </w:pict>
+      </w:r>
+      <w:r>
+        <w:rPr>
+          <w:rtl w:val="0"/>
+        </w:rPr>
+      </w:r>
+    </w:p>
+    <w:p>
+      <w:pPr>
+        <w:rPr/>
+      </w:pPr>
+      <w:r>
+        <w:rPr>
+          <w:rtl w:val="0"/>
+        </w:rPr>
+      </w:r>
+    </w:p>
+    <w:p>
+      <w:pPr>
+        <w:rPr/>
+      </w:pPr>
+      <w:r>
         <w:rPr>
           <w:b w:val="1"/>
           <w:sz w:val="24"/>
           <w:szCs w:val="24"/>
-        </w:rPr>
+          <w:rtl w:val="0"/>
+        </w:rPr>
+        <w:t xml:space="preserve">Caso de Uso: Adicionar Avaliação</w:t>
+      </w:r>
+      <w:r>
+        <w:rPr>
+          <w:rtl w:val="0"/>
+        </w:rPr>
+      </w:r>
+    </w:p>
+    <w:p>
+      <w:pPr>
+        <w:rPr/>
+      </w:pPr>
+      <w:r>
+        <w:pict>
+          <v:rect style="width:0.0pt;height:1.5pt" o:hr="t" o:hrstd="t" o:hralign="center" fillcolor="#A0A0A0" stroked="f"/>
+        </w:pict>
+      </w:r>
+      <w:r>
+        <w:rPr>
+          <w:rtl w:val="0"/>
+        </w:rPr>
+      </w:r>
+    </w:p>
+    <w:p>
+      <w:pPr>
+        <w:rPr/>
+      </w:pPr>
+      <w:r>
+        <w:rPr>
+          <w:sz w:val="24"/>
+          <w:szCs w:val="24"/>
+          <w:rtl w:val="0"/>
+        </w:rPr>
+        <w:t xml:space="preserve">Atores: Usuário</w:t>
+      </w:r>
+      <w:r>
+        <w:pict>
+          <v:rect style="width:0.0pt;height:1.5pt" o:hr="t" o:hrstd="t" o:hralign="center" fillcolor="#A0A0A0" stroked="f"/>
+        </w:pict>
+      </w:r>
+      <w:r>
+        <w:rPr>
+          <w:rtl w:val="0"/>
+        </w:rPr>
+      </w:r>
+    </w:p>
+    <w:p>
+      <w:pPr>
+        <w:rPr/>
+      </w:pPr>
+      <w:r>
+        <w:rPr>
+          <w:sz w:val="24"/>
+          <w:szCs w:val="24"/>
+          <w:rtl w:val="0"/>
+        </w:rPr>
+        <w:t xml:space="preserve">Tipo: Primário</w:t>
+      </w:r>
+      <w:r>
+        <w:rPr>
+          <w:rtl w:val="0"/>
+        </w:rPr>
+      </w:r>
+    </w:p>
+    <w:p>
+      <w:pPr>
+        <w:rPr/>
+      </w:pPr>
+      <w:r>
+        <w:pict>
+          <v:rect style="width:0.0pt;height:1.5pt" o:hr="t" o:hrstd="t" o:hralign="center" fillcolor="#A0A0A0" stroked="f"/>
+        </w:pict>
+      </w:r>
+      <w:r>
+        <w:rPr>
+          <w:rtl w:val="0"/>
+        </w:rPr>
+      </w:r>
+    </w:p>
+    <w:p>
+      <w:pPr>
+        <w:rPr/>
+      </w:pPr>
+      <w:r>
+        <w:rPr>
+          <w:sz w:val="24"/>
+          <w:szCs w:val="24"/>
+          <w:rtl w:val="0"/>
+        </w:rPr>
+        <w:t xml:space="preserve">Descrição: O usuário procura o livro e adiciona uma avaliação que varia de 0 a 5 estrelas.</w:t>
+      </w:r>
+      <w:r>
+        <w:pict>
+          <v:rect style="width:0.0pt;height:1.5pt" o:hr="t" o:hrstd="t" o:hralign="center" fillcolor="#A0A0A0" stroked="f"/>
+        </w:pict>
+      </w:r>
+      <w:r>
+        <w:rPr>
+          <w:rtl w:val="0"/>
+        </w:rPr>
+      </w:r>
+    </w:p>
+    <w:p>
+      <w:pPr>
+        <w:rPr/>
+      </w:pPr>
+      <w:r>
+        <w:rPr>
+          <w:rtl w:val="0"/>
+        </w:rPr>
+      </w:r>
+    </w:p>
+    <w:p>
+      <w:pPr>
+        <w:rPr/>
       </w:pPr>
       <w:r>
         <w:rPr>
@@ -1026,6 +1145,246 @@
           <w:szCs w:val="24"/>
           <w:rtl w:val="0"/>
         </w:rPr>
+        <w:t xml:space="preserve">Caso de Uso: Favoritar Livro</w:t>
+      </w:r>
+      <w:r>
+        <w:pict>
+          <v:rect style="width:0.0pt;height:1.5pt" o:hr="t" o:hrstd="t" o:hralign="center" fillcolor="#A0A0A0" stroked="f"/>
+        </w:pict>
+      </w:r>
+      <w:r>
+        <w:rPr>
+          <w:rtl w:val="0"/>
+        </w:rPr>
+      </w:r>
+    </w:p>
+    <w:p>
+      <w:pPr>
+        <w:rPr/>
+      </w:pPr>
+      <w:r>
+        <w:rPr>
+          <w:sz w:val="24"/>
+          <w:szCs w:val="24"/>
+          <w:rtl w:val="0"/>
+        </w:rPr>
+        <w:t xml:space="preserve">Atores: Usuário</w:t>
+      </w:r>
+      <w:r>
+        <w:pict>
+          <v:rect style="width:0.0pt;height:1.5pt" o:hr="t" o:hrstd="t" o:hralign="center" fillcolor="#A0A0A0" stroked="f"/>
+        </w:pict>
+      </w:r>
+      <w:r>
+        <w:rPr>
+          <w:rtl w:val="0"/>
+        </w:rPr>
+      </w:r>
+    </w:p>
+    <w:p>
+      <w:pPr>
+        <w:rPr/>
+      </w:pPr>
+      <w:r>
+        <w:rPr>
+          <w:sz w:val="24"/>
+          <w:szCs w:val="24"/>
+          <w:rtl w:val="0"/>
+        </w:rPr>
+        <w:t xml:space="preserve">Tipo: Primário</w:t>
+      </w:r>
+      <w:r>
+        <w:rPr>
+          <w:rtl w:val="0"/>
+        </w:rPr>
+      </w:r>
+    </w:p>
+    <w:p>
+      <w:pPr>
+        <w:rPr/>
+      </w:pPr>
+      <w:r>
+        <w:pict>
+          <v:rect style="width:0.0pt;height:1.5pt" o:hr="t" o:hrstd="t" o:hralign="center" fillcolor="#A0A0A0" stroked="f"/>
+        </w:pict>
+      </w:r>
+      <w:r>
+        <w:rPr>
+          <w:rtl w:val="0"/>
+        </w:rPr>
+      </w:r>
+    </w:p>
+    <w:p>
+      <w:pPr>
+        <w:rPr/>
+      </w:pPr>
+      <w:r>
+        <w:rPr>
+          <w:sz w:val="24"/>
+          <w:szCs w:val="24"/>
+          <w:rtl w:val="0"/>
+        </w:rPr>
+        <w:t xml:space="preserve">Descrição: O usuário acessa o livro e escolhe a opção de favoritar o livro.</w:t>
+      </w:r>
+      <w:r>
+        <w:pict>
+          <v:rect style="width:0.0pt;height:1.5pt" o:hr="t" o:hrstd="t" o:hralign="center" fillcolor="#A0A0A0" stroked="f"/>
+        </w:pict>
+      </w:r>
+      <w:r>
+        <w:rPr>
+          <w:rtl w:val="0"/>
+        </w:rPr>
+      </w:r>
+    </w:p>
+    <w:p>
+      <w:pPr>
+        <w:rPr/>
+      </w:pPr>
+      <w:r>
+        <w:rPr>
+          <w:rtl w:val="0"/>
+        </w:rPr>
+      </w:r>
+    </w:p>
+    <w:p>
+      <w:pPr>
+        <w:rPr/>
+      </w:pPr>
+      <w:r>
+        <w:rPr>
+          <w:b w:val="1"/>
+          <w:sz w:val="24"/>
+          <w:szCs w:val="24"/>
+          <w:rtl w:val="0"/>
+        </w:rPr>
+        <w:t xml:space="preserve">Caso de Uso: Denunciar Livro</w:t>
+      </w:r>
+      <w:r>
+        <w:rPr>
+          <w:rtl w:val="0"/>
+        </w:rPr>
+      </w:r>
+    </w:p>
+    <w:p>
+      <w:pPr>
+        <w:rPr/>
+      </w:pPr>
+      <w:r>
+        <w:pict>
+          <v:rect style="width:0.0pt;height:1.5pt" o:hr="t" o:hrstd="t" o:hralign="center" fillcolor="#A0A0A0" stroked="f"/>
+        </w:pict>
+      </w:r>
+      <w:r>
+        <w:rPr>
+          <w:rtl w:val="0"/>
+        </w:rPr>
+      </w:r>
+    </w:p>
+    <w:p>
+      <w:pPr>
+        <w:rPr/>
+      </w:pPr>
+      <w:r>
+        <w:rPr>
+          <w:sz w:val="24"/>
+          <w:szCs w:val="24"/>
+          <w:rtl w:val="0"/>
+        </w:rPr>
+        <w:t xml:space="preserve">Atores: Usuário</w:t>
+      </w:r>
+      <w:r>
+        <w:pict>
+          <v:rect style="width:0.0pt;height:1.5pt" o:hr="t" o:hrstd="t" o:hralign="center" fillcolor="#A0A0A0" stroked="f"/>
+        </w:pict>
+      </w:r>
+      <w:r>
+        <w:rPr>
+          <w:rtl w:val="0"/>
+        </w:rPr>
+      </w:r>
+    </w:p>
+    <w:p>
+      <w:pPr>
+        <w:rPr/>
+      </w:pPr>
+      <w:r>
+        <w:rPr>
+          <w:sz w:val="24"/>
+          <w:szCs w:val="24"/>
+          <w:rtl w:val="0"/>
+        </w:rPr>
+        <w:t xml:space="preserve">Tipo: Primário</w:t>
+      </w:r>
+      <w:r>
+        <w:rPr>
+          <w:rtl w:val="0"/>
+        </w:rPr>
+      </w:r>
+    </w:p>
+    <w:p>
+      <w:pPr>
+        <w:rPr/>
+      </w:pPr>
+      <w:r>
+        <w:pict>
+          <v:rect style="width:0.0pt;height:1.5pt" o:hr="t" o:hrstd="t" o:hralign="center" fillcolor="#A0A0A0" stroked="f"/>
+        </w:pict>
+      </w:r>
+      <w:r>
+        <w:rPr>
+          <w:rtl w:val="0"/>
+        </w:rPr>
+      </w:r>
+    </w:p>
+    <w:p>
+      <w:pPr>
+        <w:rPr/>
+      </w:pPr>
+      <w:r>
+        <w:rPr>
+          <w:sz w:val="24"/>
+          <w:szCs w:val="24"/>
+          <w:rtl w:val="0"/>
+        </w:rPr>
+        <w:t xml:space="preserve">Descrição: O usuário procura o livro e escolhe a opção de efetuar uma denuncia, antes de enviar a denúncia é necessário escrever detalhadamente o motivo da denúncia. </w:t>
+      </w:r>
+      <w:r>
+        <w:pict>
+          <v:rect style="width:0.0pt;height:1.5pt" o:hr="t" o:hrstd="t" o:hralign="center" fillcolor="#A0A0A0" stroked="f"/>
+        </w:pict>
+      </w:r>
+      <w:r>
+        <w:rPr>
+          <w:rtl w:val="0"/>
+        </w:rPr>
+      </w:r>
+    </w:p>
+    <w:p>
+      <w:pPr>
+        <w:rPr/>
+      </w:pPr>
+      <w:r>
+        <w:rPr>
+          <w:rtl w:val="0"/>
+        </w:rPr>
+      </w:r>
+    </w:p>
+    <w:p>
+      <w:pPr>
+        <w:rPr>
+          <w:b w:val="1"/>
+          <w:sz w:val="24"/>
+          <w:szCs w:val="24"/>
+        </w:rPr>
+      </w:pPr>
+      <w:r>
+        <w:rPr>
+          <w:b w:val="1"/>
+          <w:sz w:val="24"/>
+          <w:szCs w:val="24"/>
+          <w:rtl w:val="0"/>
+        </w:rPr>
         <w:t xml:space="preserve">Caso de Uso: Escrever um Livro</w:t>
       </w:r>
     </w:p>
@@ -1400,7 +1759,7 @@
           <w:szCs w:val="24"/>
           <w:rtl w:val="0"/>
         </w:rPr>
-        <w:t xml:space="preserve">Descrição: O usuário vai para a página do seu perfil e escolhe a opção de editar o perfil. Uma nova página é aberta e as opções de editar nome, foto de perfil, biografia e outras informações pessoais são disponibilizadas. O usuário faz as alterações desejadas e salva as mudanças. </w:t>
+        <w:t xml:space="preserve">Descrição: O usuário acessa seu perfil e escolhe a opção de editar o perfil. É possível editar nome de usuário, foto de perfil e biografia O usuário faz as alterações desejadas e salva as mudanças. </w:t>
       </w:r>
     </w:p>
     <w:p>
@@ -1554,7 +1913,7 @@
           <w:szCs w:val="24"/>
           <w:rtl w:val="0"/>
         </w:rPr>
-        <w:t xml:space="preserve"> a seção de suporte do aplicativo ou site e preenche um formulário com detalhes sobre o problema. O sistema registra a solicitação e encaminha para a equipe responsável, que entra em contato com o usuário para fornecer assistência e resolver o problema. </w:t>
+        <w:t xml:space="preserve"> a seção de suporte e preenche um formulário com detalhes sobre o problema. O sistema registra a solicitação e encaminha para a equipe responsável, que entra em contato com o usuário para fornecer assistência e resolver o problema. </w:t>
       </w:r>
     </w:p>
     <w:p>

</xml_diff>